<commit_message>
feat: added image viewer, unsupported viewer, refactoring
</commit_message>
<xml_diff>
--- a/public/files/sample.docx
+++ b/public/files/sample.docx
@@ -263,9 +263,172 @@
           <w:sz w:val="20"/>
           <w:szCs w:val="20"/>
         </w:rPr>
-        <w:t>text. And more text. And more text. Even more. Continued on page 2 ...</w:t>
+        <w:t>text. And more text. And more text. Even more. Continued on page 2 …</w:t>
       </w:r>
       <w:bookmarkStart w:id="1" w:name="page2"/>
+      <w:bookmarkEnd w:id="1"/>
+      <w:r>
+        <w:rPr>
+          <w:rFonts w:eastAsia="Arial" w:cs="Arial" w:ascii="Arial" w:hAnsi="Arial"/>
+          <w:color w:val="auto"/>
+          <w:sz w:val="20"/>
+          <w:szCs w:val="20"/>
+        </w:rPr>
+        <w:br/>
+      </w:r>
+      <w:r>
+        <w:rPr>
+          <w:rFonts w:ascii="Arial" w:hAnsi="Arial" w:cs="Arial" w:eastAsia="Arial"/>
+          <w:color w:val="auto"/>
+          <w:sz w:val="20"/>
+          <w:szCs w:val="20"/>
+        </w:rPr>
+        <w:t>ㅤ</w:t>
+      </w:r>
+      <w:r>
+        <w:rPr>
+          <w:rFonts w:eastAsia="Arial" w:cs="Arial" w:ascii="Arial" w:hAnsi="Arial"/>
+          <w:color w:val="auto"/>
+          <w:sz w:val="20"/>
+          <w:szCs w:val="20"/>
+        </w:rPr>
+        <w:br/>
+      </w:r>
+      <w:r>
+        <w:rPr>
+          <w:rFonts w:ascii="Arial" w:hAnsi="Arial" w:cs="Arial" w:eastAsia="Arial"/>
+          <w:color w:val="auto"/>
+          <w:sz w:val="20"/>
+          <w:szCs w:val="20"/>
+        </w:rPr>
+        <w:t>ㅤ</w:t>
+      </w:r>
+      <w:r>
+        <w:rPr>
+          <w:rFonts w:eastAsia="Arial" w:cs="Arial" w:ascii="Arial" w:hAnsi="Arial"/>
+          <w:color w:val="auto"/>
+          <w:sz w:val="20"/>
+          <w:szCs w:val="20"/>
+        </w:rPr>
+        <w:br/>
+      </w:r>
+      <w:r>
+        <w:rPr>
+          <w:rFonts w:ascii="Arial" w:hAnsi="Arial" w:cs="Arial" w:eastAsia="Arial"/>
+          <w:color w:val="auto"/>
+          <w:sz w:val="20"/>
+          <w:szCs w:val="20"/>
+        </w:rPr>
+        <w:t>ㅤ</w:t>
+      </w:r>
+      <w:r>
+        <w:rPr>
+          <w:rFonts w:eastAsia="Arial" w:cs="Arial" w:ascii="Arial" w:hAnsi="Arial"/>
+          <w:color w:val="auto"/>
+          <w:sz w:val="20"/>
+          <w:szCs w:val="20"/>
+        </w:rPr>
+        <w:br/>
+      </w:r>
+      <w:r>
+        <w:rPr>
+          <w:rFonts w:ascii="Arial" w:hAnsi="Arial" w:cs="Arial" w:eastAsia="Arial"/>
+          <w:color w:val="auto"/>
+          <w:sz w:val="20"/>
+          <w:szCs w:val="20"/>
+        </w:rPr>
+        <w:t>ㅤ</w:t>
+      </w:r>
+      <w:r>
+        <w:rPr>
+          <w:rFonts w:eastAsia="Arial" w:cs="Arial" w:ascii="Arial" w:hAnsi="Arial"/>
+          <w:color w:val="auto"/>
+          <w:sz w:val="20"/>
+          <w:szCs w:val="20"/>
+        </w:rPr>
+        <w:br/>
+      </w:r>
+      <w:r>
+        <w:rPr>
+          <w:rFonts w:ascii="Arial" w:hAnsi="Arial" w:cs="Arial" w:eastAsia="Arial"/>
+          <w:color w:val="auto"/>
+          <w:sz w:val="20"/>
+          <w:szCs w:val="20"/>
+        </w:rPr>
+        <w:t>ㅤ</w:t>
+      </w:r>
+      <w:r>
+        <w:rPr>
+          <w:rFonts w:eastAsia="Arial" w:cs="Arial" w:ascii="Arial" w:hAnsi="Arial"/>
+          <w:color w:val="auto"/>
+          <w:sz w:val="20"/>
+          <w:szCs w:val="20"/>
+        </w:rPr>
+        <w:br/>
+      </w:r>
+      <w:r>
+        <w:rPr>
+          <w:rFonts w:ascii="Arial" w:hAnsi="Arial" w:cs="Arial" w:eastAsia="Arial"/>
+          <w:color w:val="auto"/>
+          <w:sz w:val="20"/>
+          <w:szCs w:val="20"/>
+        </w:rPr>
+        <w:t>ㅤ</w:t>
+      </w:r>
+      <w:r>
+        <w:rPr>
+          <w:rFonts w:eastAsia="Arial" w:cs="Arial" w:ascii="Arial" w:hAnsi="Arial"/>
+          <w:color w:val="auto"/>
+          <w:sz w:val="20"/>
+          <w:szCs w:val="20"/>
+        </w:rPr>
+        <w:br/>
+      </w:r>
+      <w:r>
+        <w:rPr>
+          <w:rFonts w:ascii="Arial" w:hAnsi="Arial" w:cs="Arial" w:eastAsia="Arial"/>
+          <w:color w:val="auto"/>
+          <w:sz w:val="20"/>
+          <w:szCs w:val="20"/>
+        </w:rPr>
+        <w:t>ㅤ</w:t>
+      </w:r>
+      <w:r>
+        <w:rPr>
+          <w:rFonts w:eastAsia="Arial" w:cs="Arial" w:ascii="Arial" w:hAnsi="Arial"/>
+          <w:color w:val="auto"/>
+          <w:sz w:val="20"/>
+          <w:szCs w:val="20"/>
+        </w:rPr>
+        <w:br/>
+      </w:r>
+      <w:r>
+        <w:rPr>
+          <w:rFonts w:ascii="Arial" w:hAnsi="Arial" w:cs="Arial" w:eastAsia="Arial"/>
+          <w:color w:val="auto"/>
+          <w:sz w:val="20"/>
+          <w:szCs w:val="20"/>
+        </w:rPr>
+        <w:t>ㅤ</w:t>
+      </w:r>
+      <w:r>
+        <w:rPr>
+          <w:rFonts w:eastAsia="Arial" w:cs="Arial" w:ascii="Arial" w:hAnsi="Arial"/>
+          <w:color w:val="auto"/>
+          <w:sz w:val="20"/>
+          <w:szCs w:val="20"/>
+        </w:rPr>
+        <w:br/>
+      </w:r>
+      <w:r>
+        <w:rPr>
+          <w:rFonts w:ascii="Arial" w:hAnsi="Arial" w:cs="Arial" w:eastAsia="Arial"/>
+          <w:color w:val="auto"/>
+          <w:sz w:val="20"/>
+          <w:szCs w:val="20"/>
+        </w:rPr>
+        <w:t>ㅤ</w:t>
+      </w:r>
     </w:p>
     <w:p>
       <w:pPr>
@@ -277,7 +440,6 @@
           <w:szCs w:val="20"/>
         </w:rPr>
       </w:pPr>
-      <w:bookmarkEnd w:id="1"/>
       <w:r>
         <w:rPr>
           <w:rFonts w:eastAsia="Arial" w:cs="Arial" w:ascii="Arial" w:hAnsi="Arial"/>
@@ -520,6 +682,7 @@
     <w:qFormat/>
     <w:pPr>
       <w:widowControl/>
+      <w:suppressAutoHyphens w:val="true"/>
       <w:bidi w:val="0"/>
       <w:spacing w:before="0" w:after="0"/>
       <w:jc w:val="left"/>

</xml_diff>